<commit_message>
4 points of the notes- done.
Please double check the notes and the changes that have been made
accordingly.
</commit_message>
<xml_diff>
--- a/Notes week 1.docx
+++ b/Notes week 1.docx
@@ -14,8 +14,14 @@
           <w:ilvl w:val="0"/>
           <w:numId w:val="1"/>
         </w:numPr>
-      </w:pPr>
-      <w:r>
+        <w:rPr>
+          <w:b/>
+        </w:rPr>
+      </w:pPr>
+      <w:r>
+        <w:rPr>
+          <w:b/>
+        </w:rPr>
         <w:t>In the use cases, write he/she or make the sentence impersonal</w:t>
       </w:r>
     </w:p>
@@ -26,8 +32,14 @@
           <w:ilvl w:val="0"/>
           <w:numId w:val="1"/>
         </w:numPr>
-      </w:pPr>
-      <w:r>
+        <w:rPr>
+          <w:b/>
+        </w:rPr>
+      </w:pPr>
+      <w:r>
+        <w:rPr>
+          <w:b/>
+        </w:rPr>
         <w:t>When creating an element, also write that you add it in the system (list or array)</w:t>
       </w:r>
     </w:p>
@@ -50,10 +62,28 @@
           <w:ilvl w:val="0"/>
           <w:numId w:val="1"/>
         </w:numPr>
-      </w:pPr>
-      <w:r>
+        <w:rPr>
+          <w:b/>
+        </w:rPr>
+      </w:pPr>
+      <w:r>
+        <w:rPr>
+          <w:b/>
+        </w:rPr>
         <w:t>Define what you mean by ‘Spot on the screen’</w:t>
       </w:r>
+      <w:r>
+        <w:rPr>
+          <w:b/>
+        </w:rPr>
+        <w:t xml:space="preserve"> – if y</w:t>
+      </w:r>
+      <w:r>
+        <w:rPr>
+          <w:b/>
+        </w:rPr>
+        <w:t xml:space="preserve">ou want to rephrase it go ahead, couldn’t think of a proper definition.  </w:t>
+      </w:r>
     </w:p>
     <w:p>
       <w:pPr>
@@ -75,97 +105,113 @@
           <w:numId w:val="1"/>
         </w:numPr>
       </w:pPr>
-      <w:r>
-        <w:t>For adding a pipe, there needs to be a new use case because a pipe needs to elements</w:t>
-      </w:r>
-    </w:p>
-    <w:p>
-      <w:pPr>
-        <w:pStyle w:val="ListParagraph"/>
-        <w:numPr>
-          <w:ilvl w:val="0"/>
-          <w:numId w:val="1"/>
-        </w:numPr>
-      </w:pPr>
-      <w:r>
-        <w:t>Creating an element is different for each sink, pipeline and splitter (and other elements)</w:t>
-      </w:r>
-    </w:p>
-    <w:p>
-      <w:pPr>
-        <w:pStyle w:val="ListParagraph"/>
-        <w:numPr>
-          <w:ilvl w:val="0"/>
-          <w:numId w:val="1"/>
-        </w:numPr>
-      </w:pPr>
-      <w:r>
-        <w:t>Choose the initial percentage of the splitter and take into account numeric errors</w:t>
-      </w:r>
-    </w:p>
-    <w:p>
-      <w:pPr>
-        <w:pStyle w:val="ListParagraph"/>
-        <w:numPr>
-          <w:ilvl w:val="0"/>
-          <w:numId w:val="1"/>
-        </w:numPr>
-      </w:pPr>
-      <w:r>
-        <w:t>When loading a file, give the user to cancel its action</w:t>
-      </w:r>
-    </w:p>
-    <w:p>
-      <w:pPr>
-        <w:pStyle w:val="ListParagraph"/>
-        <w:numPr>
-          <w:ilvl w:val="0"/>
-          <w:numId w:val="1"/>
-        </w:numPr>
-      </w:pPr>
-      <w:r>
-        <w:t>When loading, ask the user if he wants to save the current file or to discard it</w:t>
-      </w:r>
-    </w:p>
-    <w:p>
-      <w:pPr>
-        <w:pStyle w:val="ListParagraph"/>
-        <w:numPr>
-          <w:ilvl w:val="0"/>
-          <w:numId w:val="1"/>
-        </w:numPr>
-      </w:pPr>
-      <w:r>
-        <w:t>Create save button (different than save as) so you wont create a loop</w:t>
-      </w:r>
-    </w:p>
-    <w:p>
-      <w:pPr>
-        <w:pStyle w:val="ListParagraph"/>
-        <w:numPr>
-          <w:ilvl w:val="0"/>
-          <w:numId w:val="1"/>
-        </w:numPr>
-      </w:pPr>
-      <w:r>
-        <w:t>Check the extension for the fifth use case and also take into consideration the current flow</w:t>
-      </w:r>
-    </w:p>
-    <w:p>
-      <w:pPr>
-        <w:pStyle w:val="ListParagraph"/>
-        <w:numPr>
-          <w:ilvl w:val="0"/>
-          <w:numId w:val="1"/>
-        </w:numPr>
-      </w:pPr>
-      <w:r>
-        <w:t>Non</w:t>
-      </w:r>
       <w:bookmarkStart w:id="0" w:name="_GoBack"/>
       <w:bookmarkEnd w:id="0"/>
       <w:r>
-        <w:t>functional requirements- if it affects the use cases, they are functional</w:t>
+        <w:t>For adding a pipe, there needs to be a new use case because a pipe needs to elements</w:t>
+      </w:r>
+    </w:p>
+    <w:p>
+      <w:pPr>
+        <w:pStyle w:val="ListParagraph"/>
+        <w:numPr>
+          <w:ilvl w:val="0"/>
+          <w:numId w:val="1"/>
+        </w:numPr>
+      </w:pPr>
+      <w:r>
+        <w:t>Creating an element is different for each sink, pipeline and splitter (and other elements)</w:t>
+      </w:r>
+    </w:p>
+    <w:p>
+      <w:pPr>
+        <w:pStyle w:val="ListParagraph"/>
+        <w:numPr>
+          <w:ilvl w:val="0"/>
+          <w:numId w:val="1"/>
+        </w:numPr>
+      </w:pPr>
+      <w:r>
+        <w:t>Choose the initial percentage of the splitter and take into account numeric errors</w:t>
+      </w:r>
+    </w:p>
+    <w:p>
+      <w:pPr>
+        <w:pStyle w:val="ListParagraph"/>
+        <w:numPr>
+          <w:ilvl w:val="0"/>
+          <w:numId w:val="1"/>
+        </w:numPr>
+        <w:rPr>
+          <w:b/>
+        </w:rPr>
+      </w:pPr>
+      <w:r>
+        <w:rPr>
+          <w:b/>
+        </w:rPr>
+        <w:t>When loading a file, give the user to cancel its action</w:t>
+      </w:r>
+    </w:p>
+    <w:p>
+      <w:pPr>
+        <w:pStyle w:val="ListParagraph"/>
+        <w:numPr>
+          <w:ilvl w:val="0"/>
+          <w:numId w:val="1"/>
+        </w:numPr>
+      </w:pPr>
+      <w:r>
+        <w:t>When loading, ask the user if he wants to save the current file or to discard it</w:t>
+      </w:r>
+    </w:p>
+    <w:p>
+      <w:pPr>
+        <w:pStyle w:val="ListParagraph"/>
+        <w:numPr>
+          <w:ilvl w:val="0"/>
+          <w:numId w:val="1"/>
+        </w:numPr>
+      </w:pPr>
+      <w:r>
+        <w:t xml:space="preserve">Create save button (different than save as) so you </w:t>
+      </w:r>
+      <w:proofErr w:type="spellStart"/>
+      <w:r>
+        <w:t>wont</w:t>
+      </w:r>
+      <w:proofErr w:type="spellEnd"/>
+      <w:r>
+        <w:t xml:space="preserve"> create a loop</w:t>
+      </w:r>
+    </w:p>
+    <w:p>
+      <w:pPr>
+        <w:pStyle w:val="ListParagraph"/>
+        <w:numPr>
+          <w:ilvl w:val="0"/>
+          <w:numId w:val="1"/>
+        </w:numPr>
+      </w:pPr>
+      <w:r>
+        <w:t>Check the extension for the fifth use case and also take into consideration the current flow</w:t>
+      </w:r>
+    </w:p>
+    <w:p>
+      <w:pPr>
+        <w:pStyle w:val="ListParagraph"/>
+        <w:numPr>
+          <w:ilvl w:val="0"/>
+          <w:numId w:val="1"/>
+        </w:numPr>
+      </w:pPr>
+      <w:proofErr w:type="spellStart"/>
+      <w:r>
+        <w:t>Nonfunctional</w:t>
+      </w:r>
+      <w:proofErr w:type="spellEnd"/>
+      <w:r>
+        <w:t xml:space="preserve"> requirements- if it affects the use cases, they are functional</w:t>
       </w:r>
     </w:p>
     <w:p>

</xml_diff>